<commit_message>
CSC500 Module 1 critical thinking
</commit_message>
<xml_diff>
--- a/CSC500/module1/Module1_Critical_Thinking.docx
+++ b/CSC500/module1/Module1_Critical_Thinking.docx
@@ -19,11 +19,23 @@
           <w:b/>
           <w:bCs/>
           <w:noProof/>
-          <w:sz w:val="44"/>
-          <w:szCs w:val="44"/>
-          <w:u w:val="single"/>
-        </w:rPr>
-        <w:t xml:space="preserve">Module1 Critical Thinking </w:t>
+          <w:color w:val="FF0000"/>
+          <w:sz w:val="44"/>
+          <w:szCs w:val="44"/>
+          <w:u w:val="single"/>
+        </w:rPr>
+        <w:t>Module1</w:t>
+      </w:r>
+      <w:r>
+        <w:rPr>
+          <w:b/>
+          <w:bCs/>
+          <w:noProof/>
+          <w:sz w:val="44"/>
+          <w:szCs w:val="44"/>
+          <w:u w:val="single"/>
+        </w:rPr>
+        <w:t xml:space="preserve"> Critical Thinking </w:t>
       </w:r>
       <w:r>
         <w:rPr>
@@ -49,16 +61,106 @@
         <w:t>Repo</w:t>
       </w:r>
     </w:p>
+    <w:tbl>
+      <w:tblPr>
+        <w:tblStyle w:val="TableGrid"/>
+        <w:tblW w:w="0" w:type="auto"/>
+        <w:tblLook w:val="04A0" w:firstRow="1" w:lastRow="0" w:firstColumn="1" w:lastColumn="0" w:noHBand="0" w:noVBand="1"/>
+      </w:tblPr>
+      <w:tblGrid>
+        <w:gridCol w:w="9350"/>
+      </w:tblGrid>
+      <w:tr>
+        <w:tc>
+          <w:tcPr>
+            <w:tcW w:w="9350" w:type="dxa"/>
+          </w:tcPr>
+          <w:p>
+            <w:pPr>
+              <w:rPr>
+                <w:noProof/>
+                <w:sz w:val="24"/>
+                <w:szCs w:val="24"/>
+              </w:rPr>
+            </w:pPr>
+          </w:p>
+          <w:p>
+            <w:pPr>
+              <w:rPr>
+                <w:noProof/>
+                <w:sz w:val="24"/>
+                <w:szCs w:val="24"/>
+              </w:rPr>
+            </w:pPr>
+            <w:hyperlink r:id="rId4" w:history="1">
+              <w:r>
+                <w:rPr>
+                  <w:rStyle w:val="Hyperlink"/>
+                  <w:noProof/>
+                  <w:sz w:val="24"/>
+                  <w:szCs w:val="24"/>
+                </w:rPr>
+                <w:t>https://github.com/sankar228/csu-ms-aiml/tree/3b8cf02b7b0cc0392403b300d</w:t>
+              </w:r>
+              <w:r>
+                <w:rPr>
+                  <w:rStyle w:val="Hyperlink"/>
+                  <w:noProof/>
+                  <w:sz w:val="24"/>
+                  <w:szCs w:val="24"/>
+                </w:rPr>
+                <w:t>b</w:t>
+              </w:r>
+              <w:r>
+                <w:rPr>
+                  <w:rStyle w:val="Hyperlink"/>
+                  <w:noProof/>
+                  <w:sz w:val="24"/>
+                  <w:szCs w:val="24"/>
+                </w:rPr>
+                <w:t>f35ff1179f19b9/CSC500/module1</w:t>
+              </w:r>
+            </w:hyperlink>
+          </w:p>
+          <w:p>
+            <w:pPr>
+              <w:rPr>
+                <w:noProof/>
+                <w:sz w:val="24"/>
+                <w:szCs w:val="24"/>
+              </w:rPr>
+            </w:pPr>
+          </w:p>
+        </w:tc>
+      </w:tr>
+    </w:tbl>
     <w:p>
       <w:pPr>
         <w:spacing w:line="240" w:lineRule="auto"/>
         <w:rPr>
-          <w:b/>
-          <w:bCs/>
           <w:noProof/>
-          <w:sz w:val="44"/>
-          <w:szCs w:val="44"/>
-          <w:u w:val="single"/>
+          <w:sz w:val="24"/>
+          <w:szCs w:val="24"/>
+        </w:rPr>
+      </w:pPr>
+    </w:p>
+    <w:p>
+      <w:pPr>
+        <w:spacing w:line="240" w:lineRule="auto"/>
+        <w:rPr>
+          <w:noProof/>
+          <w:sz w:val="24"/>
+          <w:szCs w:val="24"/>
+        </w:rPr>
+      </w:pPr>
+    </w:p>
+    <w:p>
+      <w:pPr>
+        <w:spacing w:line="240" w:lineRule="auto"/>
+        <w:rPr>
+          <w:noProof/>
+          <w:sz w:val="24"/>
+          <w:szCs w:val="24"/>
         </w:rPr>
       </w:pPr>
     </w:p>
@@ -771,7 +873,7 @@
                     </pic:cNvPicPr>
                   </pic:nvPicPr>
                   <pic:blipFill>
-                    <a:blip r:embed="rId4">
+                    <a:blip r:embed="rId5">
                       <a:extLst>
                         <a:ext uri="{28A0092B-C50C-407E-A947-70E740481C1C}">
                           <a14:useLocalDpi xmlns:a14="http://schemas.microsoft.com/office/drawing/2010/main" val="0"/>
@@ -850,46 +952,6 @@
           <w:bCs/>
           <w:sz w:val="44"/>
           <w:szCs w:val="44"/>
-        </w:rPr>
-      </w:pPr>
-    </w:p>
-    <w:p>
-      <w:pPr>
-        <w:rPr>
-          <w:b/>
-          <w:bCs/>
-          <w:sz w:val="44"/>
-          <w:szCs w:val="44"/>
-        </w:rPr>
-      </w:pPr>
-    </w:p>
-    <w:p>
-      <w:pPr>
-        <w:rPr>
-          <w:b/>
-          <w:bCs/>
-          <w:sz w:val="44"/>
-          <w:szCs w:val="44"/>
-        </w:rPr>
-      </w:pPr>
-    </w:p>
-    <w:p>
-      <w:pPr>
-        <w:rPr>
-          <w:b/>
-          <w:bCs/>
-          <w:sz w:val="44"/>
-          <w:szCs w:val="44"/>
-        </w:rPr>
-      </w:pPr>
-    </w:p>
-    <w:p>
-      <w:pPr>
-        <w:rPr>
-          <w:b/>
-          <w:bCs/>
-          <w:sz w:val="44"/>
-          <w:szCs w:val="44"/>
           <w:u w:val="single"/>
         </w:rPr>
       </w:pPr>
@@ -1227,6 +1289,7 @@
           <w:szCs w:val="44"/>
           <w:u w:val="single"/>
         </w:rPr>
+        <w:lastRenderedPageBreak/>
         <w:t xml:space="preserve">Part2 </w:t>
       </w:r>
       <w:r>
@@ -1275,7 +1338,7 @@
                     </pic:cNvPicPr>
                   </pic:nvPicPr>
                   <pic:blipFill>
-                    <a:blip r:embed="rId5">
+                    <a:blip r:embed="rId6">
                       <a:extLst>
                         <a:ext uri="{28A0092B-C50C-407E-A947-70E740481C1C}">
                           <a14:useLocalDpi xmlns:a14="http://schemas.microsoft.com/office/drawing/2010/main" val="0"/>
@@ -2252,6 +2315,41 @@
       </w:tblBorders>
     </w:tblPr>
   </w:style>
+  <w:style w:type="character" w:styleId="Hyperlink">
+    <w:name w:val="Hyperlink"/>
+    <w:basedOn w:val="DefaultParagraphFont"/>
+    <w:uiPriority w:val="99"/>
+    <w:unhideWhenUsed/>
+    <w:rsid w:val="00801159"/>
+    <w:rPr>
+      <w:color w:val="467886" w:themeColor="hyperlink"/>
+      <w:u w:val="single"/>
+    </w:rPr>
+  </w:style>
+  <w:style w:type="character" w:styleId="UnresolvedMention">
+    <w:name w:val="Unresolved Mention"/>
+    <w:basedOn w:val="DefaultParagraphFont"/>
+    <w:uiPriority w:val="99"/>
+    <w:semiHidden/>
+    <w:unhideWhenUsed/>
+    <w:rsid w:val="00801159"/>
+    <w:rPr>
+      <w:color w:val="605E5C"/>
+      <w:shd w:val="clear" w:color="auto" w:fill="E1DFDD"/>
+    </w:rPr>
+  </w:style>
+  <w:style w:type="character" w:styleId="FollowedHyperlink">
+    <w:name w:val="FollowedHyperlink"/>
+    <w:basedOn w:val="DefaultParagraphFont"/>
+    <w:uiPriority w:val="99"/>
+    <w:semiHidden/>
+    <w:unhideWhenUsed/>
+    <w:rsid w:val="00801159"/>
+    <w:rPr>
+      <w:color w:val="96607D" w:themeColor="followedHyperlink"/>
+      <w:u w:val="single"/>
+    </w:rPr>
+  </w:style>
 </w:styles>
 </file>
 

</xml_diff>